<commit_message>
Suite de mon projet Pro : JP INFO BRICO SERVICES - 25/02/2022
</commit_message>
<xml_diff>
--- a/Formulaire Bricolage.docx
+++ b/Formulaire Bricolage.docx
@@ -23,8 +23,8 @@
         <w:rPr>
           <w:rFonts w:ascii="inherit" w:eastAsia="Times New Roman" w:hAnsi="inherit" w:cs="Open Sans"/>
           <w:color w:val="444444"/>
-          <w:sz w:val="24"/>
-          <w:szCs w:val="24"/>
+          <w:sz w:val="40"/>
+          <w:szCs w:val="40"/>
           <w:lang w:eastAsia="fr-FR"/>
         </w:rPr>
       </w:pPr>
@@ -34,8 +34,8 @@
           <w:b/>
           <w:bCs/>
           <w:color w:val="444444"/>
-          <w:sz w:val="28"/>
-          <w:szCs w:val="28"/>
+          <w:sz w:val="40"/>
+          <w:szCs w:val="40"/>
           <w:lang w:eastAsia="fr-FR"/>
         </w:rPr>
         <w:t xml:space="preserve">Formulaire </w:t>
@@ -46,23 +46,11 @@
           <w:b/>
           <w:bCs/>
           <w:color w:val="444444"/>
-          <w:sz w:val="28"/>
-          <w:szCs w:val="28"/>
-          <w:lang w:eastAsia="fr-FR"/>
-        </w:rPr>
-        <w:t>Connexion/</w:t>
-      </w:r>
-      <w:r>
-        <w:rPr>
-          <w:rFonts w:ascii="inherit" w:eastAsia="Times New Roman" w:hAnsi="inherit" w:cs="Open Sans"/>
-          <w:b/>
-          <w:bCs/>
-          <w:color w:val="444444"/>
-          <w:sz w:val="28"/>
-          <w:szCs w:val="28"/>
-          <w:lang w:eastAsia="fr-FR"/>
-        </w:rPr>
-        <w:t>Inscription</w:t>
+          <w:sz w:val="40"/>
+          <w:szCs w:val="40"/>
+          <w:lang w:eastAsia="fr-FR"/>
+        </w:rPr>
+        <w:t>bricolage</w:t>
       </w:r>
     </w:p>
     <w:p>
@@ -82,16 +70,6 @@
           <w:lang w:eastAsia="fr-FR"/>
         </w:rPr>
       </w:pPr>
-      <w:r>
-        <w:rPr>
-          <w:rFonts w:ascii="inherit" w:eastAsia="Times New Roman" w:hAnsi="inherit" w:cs="Open Sans"/>
-          <w:color w:val="444444"/>
-          <w:sz w:val="24"/>
-          <w:szCs w:val="24"/>
-          <w:lang w:eastAsia="fr-FR"/>
-        </w:rPr>
-        <w:t>Pseudo :</w:t>
-      </w:r>
     </w:p>
     <w:p>
       <w:pPr>
@@ -110,26 +88,6 @@
           <w:lang w:eastAsia="fr-FR"/>
         </w:rPr>
       </w:pPr>
-      <w:r>
-        <w:rPr>
-          <w:rFonts w:ascii="inherit" w:eastAsia="Times New Roman" w:hAnsi="inherit" w:cs="Open Sans"/>
-          <w:color w:val="444444"/>
-          <w:sz w:val="24"/>
-          <w:szCs w:val="24"/>
-          <w:lang w:eastAsia="fr-FR"/>
-        </w:rPr>
-        <w:t>Mot de Passe</w:t>
-      </w:r>
-      <w:r>
-        <w:rPr>
-          <w:rFonts w:ascii="inherit" w:eastAsia="Times New Roman" w:hAnsi="inherit" w:cs="Open Sans"/>
-          <w:color w:val="444444"/>
-          <w:sz w:val="24"/>
-          <w:szCs w:val="24"/>
-          <w:lang w:eastAsia="fr-FR"/>
-        </w:rPr>
-        <w:t> :</w:t>
-      </w:r>
     </w:p>
     <w:p>
       <w:pPr>
@@ -148,16 +106,6 @@
           <w:lang w:eastAsia="fr-FR"/>
         </w:rPr>
       </w:pPr>
-      <w:r>
-        <w:rPr>
-          <w:rFonts w:ascii="inherit" w:eastAsia="Times New Roman" w:hAnsi="inherit" w:cs="Open Sans"/>
-          <w:color w:val="444444"/>
-          <w:sz w:val="24"/>
-          <w:szCs w:val="24"/>
-          <w:lang w:eastAsia="fr-FR"/>
-        </w:rPr>
-        <w:t>Nom :</w:t>
-      </w:r>
     </w:p>
     <w:p>
       <w:pPr>
@@ -176,16 +124,6 @@
           <w:lang w:eastAsia="fr-FR"/>
         </w:rPr>
       </w:pPr>
-      <w:r>
-        <w:rPr>
-          <w:rFonts w:ascii="inherit" w:eastAsia="Times New Roman" w:hAnsi="inherit" w:cs="Open Sans"/>
-          <w:color w:val="444444"/>
-          <w:sz w:val="24"/>
-          <w:szCs w:val="24"/>
-          <w:lang w:eastAsia="fr-FR"/>
-        </w:rPr>
-        <w:t>Prénom :</w:t>
-      </w:r>
     </w:p>
     <w:p>
       <w:pPr>
@@ -212,17 +150,7 @@
           <w:szCs w:val="24"/>
           <w:lang w:eastAsia="fr-FR"/>
         </w:rPr>
-        <w:t>Adresse</w:t>
-      </w:r>
-      <w:r>
-        <w:rPr>
-          <w:rFonts w:ascii="inherit" w:eastAsia="Times New Roman" w:hAnsi="inherit" w:cs="Open Sans"/>
-          <w:color w:val="444444"/>
-          <w:sz w:val="24"/>
-          <w:szCs w:val="24"/>
-          <w:lang w:eastAsia="fr-FR"/>
-        </w:rPr>
-        <w:t> :</w:t>
+        <w:t xml:space="preserve">Détail(s) : </w:t>
       </w:r>
     </w:p>
     <w:p>
@@ -250,7 +178,17 @@
           <w:szCs w:val="24"/>
           <w:lang w:eastAsia="fr-FR"/>
         </w:rPr>
-        <w:t>Code Postal :</w:t>
+        <w:t>Adresse</w:t>
+      </w:r>
+      <w:r>
+        <w:rPr>
+          <w:rFonts w:ascii="inherit" w:eastAsia="Times New Roman" w:hAnsi="inherit" w:cs="Open Sans"/>
+          <w:color w:val="444444"/>
+          <w:sz w:val="24"/>
+          <w:szCs w:val="24"/>
+          <w:lang w:eastAsia="fr-FR"/>
+        </w:rPr>
+        <w:t> :</w:t>
       </w:r>
     </w:p>
     <w:p>
@@ -278,17 +216,7 @@
           <w:szCs w:val="24"/>
           <w:lang w:eastAsia="fr-FR"/>
         </w:rPr>
-        <w:t>Ville</w:t>
-      </w:r>
-      <w:r>
-        <w:rPr>
-          <w:rFonts w:ascii="inherit" w:eastAsia="Times New Roman" w:hAnsi="inherit" w:cs="Open Sans"/>
-          <w:color w:val="444444"/>
-          <w:sz w:val="24"/>
-          <w:szCs w:val="24"/>
-          <w:lang w:eastAsia="fr-FR"/>
-        </w:rPr>
-        <w:t> :</w:t>
+        <w:t>Code Postal :</w:t>
       </w:r>
     </w:p>
     <w:p>
@@ -316,7 +244,7 @@
           <w:szCs w:val="24"/>
           <w:lang w:eastAsia="fr-FR"/>
         </w:rPr>
-        <w:t>Téléphone</w:t>
+        <w:t>Ville</w:t>
       </w:r>
       <w:r>
         <w:rPr>
@@ -327,34 +255,6 @@
           <w:lang w:eastAsia="fr-FR"/>
         </w:rPr>
         <w:t> :</w:t>
-      </w:r>
-    </w:p>
-    <w:p>
-      <w:pPr>
-        <w:numPr>
-          <w:ilvl w:val="0"/>
-          <w:numId w:val="1"/>
-        </w:numPr>
-        <w:shd w:val="clear" w:color="auto" w:fill="FFFFFF"/>
-        <w:spacing w:after="0" w:line="240" w:lineRule="auto"/>
-        <w:textAlignment w:val="baseline"/>
-        <w:rPr>
-          <w:rFonts w:ascii="inherit" w:eastAsia="Times New Roman" w:hAnsi="inherit" w:cs="Open Sans"/>
-          <w:color w:val="444444"/>
-          <w:sz w:val="24"/>
-          <w:szCs w:val="24"/>
-          <w:lang w:eastAsia="fr-FR"/>
-        </w:rPr>
-      </w:pPr>
-      <w:r>
-        <w:rPr>
-          <w:rFonts w:ascii="inherit" w:eastAsia="Times New Roman" w:hAnsi="inherit" w:cs="Open Sans"/>
-          <w:color w:val="444444"/>
-          <w:sz w:val="24"/>
-          <w:szCs w:val="24"/>
-          <w:lang w:eastAsia="fr-FR"/>
-        </w:rPr>
-        <w:t>Email :</w:t>
       </w:r>
     </w:p>
     <w:p>

</xml_diff>